<commit_message>
valami fix a megjelenítésben
</commit_message>
<xml_diff>
--- a/jegyzokonyv01.docx
+++ b/jegyzokonyv01.docx
@@ -336,9 +336,12 @@
               <w:ind w:firstLine="0"/>
             </w:pPr>
             <w:r>
+              <w:rPr>
+                <w:noProof/>
+              </w:rPr>
               <w:drawing>
-                <wp:inline distT="0" distB="0" distL="0" distR="0" wp14:anchorId="1126FECF" wp14:editId="7D10008A">
-                  <wp:extent cx="2856666" cy="2347120"/>
+                <wp:inline distT="0" distB="0" distL="0" distR="0" wp14:anchorId="1126FECF" wp14:editId="1E8EBF9F">
+                  <wp:extent cx="2856666" cy="2234772"/>
                   <wp:effectExtent l="0" t="0" r="1270" b="0"/>
                   <wp:docPr id="1114536506" name="Kép 1"/>
                   <wp:cNvGraphicFramePr>
@@ -352,7 +355,7 @@
                           <pic:cNvPicPr/>
                         </pic:nvPicPr>
                         <pic:blipFill>
-                          <a:blip r:embed="rId6" cstate="print">
+                          <a:blip r:embed="rId6">
                             <a:extLst>
                               <a:ext uri="{28A0092B-C50C-407E-A947-70E740481C1C}">
                                 <a14:useLocalDpi xmlns:a14="http://schemas.microsoft.com/office/drawing/2010/main" val="0"/>
@@ -366,7 +369,7 @@
                         <pic:spPr>
                           <a:xfrm>
                             <a:off x="0" y="0"/>
-                            <a:ext cx="2856666" cy="2347120"/>
+                            <a:ext cx="2856666" cy="2234772"/>
                           </a:xfrm>
                           <a:prstGeom prst="rect">
                             <a:avLst/>
@@ -389,10 +392,13 @@
               <w:ind w:firstLine="0"/>
             </w:pPr>
             <w:r>
+              <w:rPr>
+                <w:noProof/>
+              </w:rPr>
               <w:drawing>
-                <wp:inline distT="0" distB="0" distL="0" distR="0" wp14:anchorId="59A5662E" wp14:editId="08CB7B80">
-                  <wp:extent cx="2847196" cy="2339340"/>
-                  <wp:effectExtent l="0" t="0" r="0" b="3810"/>
+                <wp:inline distT="0" distB="0" distL="0" distR="0" wp14:anchorId="59A5662E" wp14:editId="05A603EE">
+                  <wp:extent cx="2853269" cy="2224241"/>
+                  <wp:effectExtent l="0" t="0" r="4445" b="5080"/>
                   <wp:docPr id="936090415" name="Kép 1"/>
                   <wp:cNvGraphicFramePr>
                     <a:graphicFrameLocks xmlns:a="http://schemas.openxmlformats.org/drawingml/2006/main" noChangeAspect="1"/>
@@ -405,7 +411,7 @@
                           <pic:cNvPicPr/>
                         </pic:nvPicPr>
                         <pic:blipFill>
-                          <a:blip r:embed="rId7" cstate="print">
+                          <a:blip r:embed="rId7">
                             <a:extLst>
                               <a:ext uri="{28A0092B-C50C-407E-A947-70E740481C1C}">
                                 <a14:useLocalDpi xmlns:a14="http://schemas.microsoft.com/office/drawing/2010/main" val="0"/>
@@ -419,7 +425,7 @@
                         <pic:spPr>
                           <a:xfrm>
                             <a:off x="0" y="0"/>
-                            <a:ext cx="2853269" cy="2344330"/>
+                            <a:ext cx="2853269" cy="2224241"/>
                           </a:xfrm>
                           <a:prstGeom prst="rect">
                             <a:avLst/>
@@ -444,10 +450,13 @@
               <w:ind w:firstLine="0"/>
             </w:pPr>
             <w:r>
+              <w:rPr>
+                <w:noProof/>
+              </w:rPr>
               <w:drawing>
-                <wp:inline distT="0" distB="0" distL="0" distR="0" wp14:anchorId="65B9D5AD" wp14:editId="0AFC36B5">
-                  <wp:extent cx="2837922" cy="2331720"/>
-                  <wp:effectExtent l="0" t="0" r="635" b="0"/>
+                <wp:inline distT="0" distB="0" distL="0" distR="0" wp14:anchorId="65B9D5AD" wp14:editId="5267636F">
+                  <wp:extent cx="2844384" cy="2225164"/>
+                  <wp:effectExtent l="0" t="0" r="0" b="3810"/>
                   <wp:docPr id="994369004" name="Kép 1"/>
                   <wp:cNvGraphicFramePr>
                     <a:graphicFrameLocks xmlns:a="http://schemas.openxmlformats.org/drawingml/2006/main" noChangeAspect="1"/>
@@ -460,7 +469,7 @@
                           <pic:cNvPicPr/>
                         </pic:nvPicPr>
                         <pic:blipFill>
-                          <a:blip r:embed="rId8" cstate="print">
+                          <a:blip r:embed="rId8">
                             <a:extLst>
                               <a:ext uri="{28A0092B-C50C-407E-A947-70E740481C1C}">
                                 <a14:useLocalDpi xmlns:a14="http://schemas.microsoft.com/office/drawing/2010/main" val="0"/>
@@ -474,7 +483,7 @@
                         <pic:spPr>
                           <a:xfrm>
                             <a:off x="0" y="0"/>
-                            <a:ext cx="2844384" cy="2337030"/>
+                            <a:ext cx="2844384" cy="2225164"/>
                           </a:xfrm>
                           <a:prstGeom prst="rect">
                             <a:avLst/>
@@ -497,10 +506,13 @@
               <w:ind w:firstLine="0"/>
             </w:pPr>
             <w:r>
+              <w:rPr>
+                <w:noProof/>
+              </w:rPr>
               <w:drawing>
-                <wp:inline distT="0" distB="0" distL="0" distR="0" wp14:anchorId="0798F676" wp14:editId="52C92E26">
-                  <wp:extent cx="2782277" cy="2286000"/>
-                  <wp:effectExtent l="0" t="0" r="0" b="0"/>
+                <wp:inline distT="0" distB="0" distL="0" distR="0" wp14:anchorId="0798F676" wp14:editId="79C9FA44">
+                  <wp:extent cx="2787450" cy="2146433"/>
+                  <wp:effectExtent l="0" t="0" r="0" b="6350"/>
                   <wp:docPr id="377121872" name="Kép 1"/>
                   <wp:cNvGraphicFramePr>
                     <a:graphicFrameLocks xmlns:a="http://schemas.openxmlformats.org/drawingml/2006/main" noChangeAspect="1"/>
@@ -513,7 +525,7 @@
                           <pic:cNvPicPr/>
                         </pic:nvPicPr>
                         <pic:blipFill>
-                          <a:blip r:embed="rId9" cstate="print">
+                          <a:blip r:embed="rId9">
                             <a:extLst>
                               <a:ext uri="{28A0092B-C50C-407E-A947-70E740481C1C}">
                                 <a14:useLocalDpi xmlns:a14="http://schemas.microsoft.com/office/drawing/2010/main" val="0"/>
@@ -527,7 +539,7 @@
                         <pic:spPr>
                           <a:xfrm>
                             <a:off x="0" y="0"/>
-                            <a:ext cx="2787450" cy="2290250"/>
+                            <a:ext cx="2787450" cy="2146433"/>
                           </a:xfrm>
                           <a:prstGeom prst="rect">
                             <a:avLst/>
@@ -813,19 +825,7 @@
           <w:rPr>
             <w:rFonts w:ascii="Cambria Math" w:eastAsiaTheme="minorEastAsia" w:hAnsi="Cambria Math"/>
           </w:rPr>
-          <m:t>=2,</m:t>
-        </m:r>
-        <m:r>
-          <w:rPr>
-            <w:rFonts w:ascii="Cambria Math" w:eastAsiaTheme="minorEastAsia" w:hAnsi="Cambria Math"/>
-          </w:rPr>
-          <m:t>7</m:t>
-        </m:r>
-        <m:r>
-          <w:rPr>
-            <w:rFonts w:ascii="Cambria Math" w:eastAsiaTheme="minorEastAsia" w:hAnsi="Cambria Math"/>
-          </w:rPr>
-          <m:t>V</m:t>
+          <m:t>=2,7V</m:t>
         </m:r>
       </m:oMath>
       <w:r>
@@ -1006,19 +1006,7 @@
           <w:rPr>
             <w:rFonts w:ascii="Cambria Math" w:hAnsi="Cambria Math"/>
           </w:rPr>
-          <m:t>=</m:t>
-        </m:r>
-        <m:r>
-          <w:rPr>
-            <w:rFonts w:ascii="Cambria Math" w:hAnsi="Cambria Math"/>
-          </w:rPr>
-          <m:t>1,5</m:t>
-        </m:r>
-        <m:r>
-          <w:rPr>
-            <w:rFonts w:ascii="Cambria Math" w:hAnsi="Cambria Math"/>
-          </w:rPr>
-          <m:t>V</m:t>
+          <m:t>=1,5V</m:t>
         </m:r>
       </m:oMath>
       <w:r>
@@ -1084,19 +1072,7 @@
           <w:rPr>
             <w:rFonts w:ascii="Cambria Math" w:eastAsiaTheme="minorEastAsia" w:hAnsi="Cambria Math"/>
           </w:rPr>
-          <m:t>=</m:t>
-        </m:r>
-        <m:r>
-          <w:rPr>
-            <w:rFonts w:ascii="Cambria Math" w:eastAsiaTheme="minorEastAsia" w:hAnsi="Cambria Math"/>
-          </w:rPr>
-          <m:t>3,5</m:t>
-        </m:r>
-        <m:r>
-          <w:rPr>
-            <w:rFonts w:ascii="Cambria Math" w:eastAsiaTheme="minorEastAsia" w:hAnsi="Cambria Math"/>
-          </w:rPr>
-          <m:t>V</m:t>
+          <m:t>=3,5V</m:t>
         </m:r>
       </m:oMath>
     </w:p>
@@ -1163,19 +1139,7 @@
           <w:rPr>
             <w:rFonts w:ascii="Cambria Math" w:eastAsiaTheme="minorEastAsia" w:hAnsi="Cambria Math"/>
           </w:rPr>
-          <m:t>=</m:t>
-        </m:r>
-        <m:r>
-          <w:rPr>
-            <w:rFonts w:ascii="Cambria Math" w:eastAsiaTheme="minorEastAsia" w:hAnsi="Cambria Math"/>
-          </w:rPr>
-          <m:t>0,5</m:t>
-        </m:r>
-        <m:r>
-          <w:rPr>
-            <w:rFonts w:ascii="Cambria Math" w:eastAsiaTheme="minorEastAsia" w:hAnsi="Cambria Math"/>
-          </w:rPr>
-          <m:t>V</m:t>
+          <m:t>=0,5V</m:t>
         </m:r>
       </m:oMath>
       <w:r>
@@ -1241,19 +1205,7 @@
           <w:rPr>
             <w:rFonts w:ascii="Cambria Math" w:eastAsiaTheme="minorEastAsia" w:hAnsi="Cambria Math"/>
           </w:rPr>
-          <m:t>=4</m:t>
-        </m:r>
-        <m:r>
-          <w:rPr>
-            <w:rFonts w:ascii="Cambria Math" w:eastAsiaTheme="minorEastAsia" w:hAnsi="Cambria Math"/>
-          </w:rPr>
-          <m:t>,5</m:t>
-        </m:r>
-        <m:r>
-          <w:rPr>
-            <w:rFonts w:ascii="Cambria Math" w:eastAsiaTheme="minorEastAsia" w:hAnsi="Cambria Math"/>
-          </w:rPr>
-          <m:t>V</m:t>
+          <m:t>=4,5V</m:t>
         </m:r>
       </m:oMath>
     </w:p>
@@ -1328,19 +1280,7 @@
           <w:rPr>
             <w:rFonts w:ascii="Cambria Math" w:hAnsi="Cambria Math"/>
           </w:rPr>
-          <m:t>=</m:t>
-        </m:r>
-        <m:r>
-          <w:rPr>
-            <w:rFonts w:ascii="Cambria Math" w:hAnsi="Cambria Math"/>
-          </w:rPr>
-          <m:t>1,5</m:t>
-        </m:r>
-        <m:r>
-          <w:rPr>
-            <w:rFonts w:ascii="Cambria Math" w:hAnsi="Cambria Math"/>
-          </w:rPr>
-          <m:t>V</m:t>
+          <m:t>=1,5V</m:t>
         </m:r>
       </m:oMath>
       <w:r>
@@ -1406,19 +1346,7 @@
           <w:rPr>
             <w:rFonts w:ascii="Cambria Math" w:eastAsiaTheme="minorEastAsia" w:hAnsi="Cambria Math"/>
           </w:rPr>
-          <m:t>=</m:t>
-        </m:r>
-        <m:r>
-          <w:rPr>
-            <w:rFonts w:ascii="Cambria Math" w:eastAsiaTheme="minorEastAsia" w:hAnsi="Cambria Math"/>
-          </w:rPr>
-          <m:t>3,5</m:t>
-        </m:r>
-        <m:r>
-          <w:rPr>
-            <w:rFonts w:ascii="Cambria Math" w:eastAsiaTheme="minorEastAsia" w:hAnsi="Cambria Math"/>
-          </w:rPr>
-          <m:t>V</m:t>
+          <m:t>=3,5V</m:t>
         </m:r>
       </m:oMath>
     </w:p>
@@ -1485,19 +1413,7 @@
           <w:rPr>
             <w:rFonts w:ascii="Cambria Math" w:eastAsiaTheme="minorEastAsia" w:hAnsi="Cambria Math"/>
           </w:rPr>
-          <m:t>=</m:t>
-        </m:r>
-        <m:r>
-          <w:rPr>
-            <w:rFonts w:ascii="Cambria Math" w:eastAsiaTheme="minorEastAsia" w:hAnsi="Cambria Math"/>
-          </w:rPr>
-          <m:t>0,33</m:t>
-        </m:r>
-        <m:r>
-          <w:rPr>
-            <w:rFonts w:ascii="Cambria Math" w:eastAsiaTheme="minorEastAsia" w:hAnsi="Cambria Math"/>
-          </w:rPr>
-          <m:t>V</m:t>
+          <m:t>=0,33V</m:t>
         </m:r>
       </m:oMath>
       <w:r>
@@ -1563,19 +1479,7 @@
           <w:rPr>
             <w:rFonts w:ascii="Cambria Math" w:eastAsiaTheme="minorEastAsia" w:hAnsi="Cambria Math"/>
           </w:rPr>
-          <m:t>=</m:t>
-        </m:r>
-        <m:r>
-          <w:rPr>
-            <w:rFonts w:ascii="Cambria Math" w:eastAsiaTheme="minorEastAsia" w:hAnsi="Cambria Math"/>
-          </w:rPr>
-          <m:t>3,84</m:t>
-        </m:r>
-        <m:r>
-          <w:rPr>
-            <w:rFonts w:ascii="Cambria Math" w:eastAsiaTheme="minorEastAsia" w:hAnsi="Cambria Math"/>
-          </w:rPr>
-          <m:t>V</m:t>
+          <m:t>=3,84V</m:t>
         </m:r>
       </m:oMath>
     </w:p>
@@ -1929,6 +1833,9 @@
         <w:jc w:val="center"/>
       </w:pPr>
       <w:r>
+        <w:rPr>
+          <w:noProof/>
+        </w:rPr>
         <w:drawing>
           <wp:inline distT="0" distB="0" distL="0" distR="0" wp14:anchorId="17014A72" wp14:editId="3AF62843">
             <wp:extent cx="3101340" cy="1902517"/>
@@ -2400,6 +2307,9 @@
         <w:jc w:val="center"/>
       </w:pPr>
       <w:r>
+        <w:rPr>
+          <w:noProof/>
+        </w:rPr>
         <w:drawing>
           <wp:inline distT="0" distB="0" distL="0" distR="0" wp14:anchorId="1E119BB8" wp14:editId="5500E673">
             <wp:extent cx="2735580" cy="1354455"/>
@@ -2467,6 +2377,9 @@
               <w:jc w:val="center"/>
             </w:pPr>
             <w:r>
+              <w:rPr>
+                <w:noProof/>
+              </w:rPr>
               <w:drawing>
                 <wp:inline distT="0" distB="0" distL="0" distR="0" wp14:anchorId="66760A74" wp14:editId="5A6F6024">
                   <wp:extent cx="2567940" cy="1512713"/>
@@ -2516,6 +2429,9 @@
               <w:jc w:val="center"/>
             </w:pPr>
             <w:r>
+              <w:rPr>
+                <w:noProof/>
+              </w:rPr>
               <w:drawing>
                 <wp:inline distT="0" distB="0" distL="0" distR="0" wp14:anchorId="312A29B6" wp14:editId="58D03E94">
                   <wp:extent cx="2308860" cy="949612"/>
@@ -3513,7 +3429,6 @@
     <w:uiPriority w:val="1"/>
     <w:semiHidden/>
     <w:unhideWhenUsed/>
-    <w:rsid w:val="009D479F"/>
   </w:style>
   <w:style w:type="table" w:default="1" w:styleId="Normltblzat">
     <w:name w:val="Normal Table"/>

</xml_diff>